<commit_message>
Guia de instalasion servidor
</commit_message>
<xml_diff>
--- a/Guia de instalacion.docx
+++ b/Guia de instalacion.docx
@@ -74,14 +74,7 @@
             <w:rStyle w:val="Hipervnculo"/>
             <w:lang w:val="es-MX"/>
           </w:rPr>
-          <w:t>https://www.apachefriends.org/e</w:t>
-        </w:r>
-        <w:r>
-          <w:rPr>
-            <w:rStyle w:val="Hipervnculo"/>
-            <w:lang w:val="es-MX"/>
-          </w:rPr>
-          <w:t>s/index.html</w:t>
+          <w:t>https://www.apachefriends.org/es/index.html</w:t>
         </w:r>
       </w:hyperlink>
     </w:p>
@@ -185,6 +178,15 @@
           <w:lang w:val="es-MX"/>
         </w:rPr>
         <w:t>htdocs</w:t>
+      </w:r>
+      <w:r>
+        <w:rPr>
+          <w:rFonts w:ascii="Arial" w:hAnsi="Arial" w:cs="Arial"/>
+          <w:sz w:val="24"/>
+          <w:szCs w:val="24"/>
+          <w:lang w:val="es-MX"/>
+        </w:rPr>
+        <w:t xml:space="preserve"> de XAMPP</w:t>
       </w:r>
       <w:r>
         <w:rPr>

</xml_diff>